<commit_message>
More than half way through,
Added User input, Collision Detection and physics.
</commit_message>
<xml_diff>
--- a/Document16.docx
+++ b/Document16.docx
@@ -18,88 +18,315 @@
     <w:p/>
     <w:p>
       <w:pPr>
-        <w:rPr>
-          <w:rFonts w:eastAsiaTheme="minorEastAsia"/>
-          <w:sz w:val="24"/>
-          <w:szCs w:val="24"/>
-        </w:rPr>
-      </w:pPr>
-      <w:r>
-        <w:rPr>
-          <w:rFonts w:eastAsiaTheme="minorEastAsia"/>
-          <w:sz w:val="24"/>
-          <w:szCs w:val="24"/>
-        </w:rPr>
-        <w:t>The game that is going to be developed using this game engine, Will be based around a 'Brick breaking' type genre of game, Where the user will use keyboard inputs to control a character platform to bounce a ball back and forth to destroy target objects. There may be an aspect of AI as a final moving block that will fire back or dodge the user's attacks.</w:t>
-      </w:r>
-    </w:p>
-    <w:p>
-      <w:pPr>
-        <w:rPr>
-          <w:rFonts w:eastAsiaTheme="minorEastAsia"/>
-          <w:sz w:val="24"/>
-          <w:szCs w:val="24"/>
-        </w:rPr>
-      </w:pPr>
-    </w:p>
-    <w:p>
-      <w:pPr>
-        <w:rPr>
-          <w:rFonts w:eastAsiaTheme="minorEastAsia"/>
-          <w:sz w:val="24"/>
-          <w:szCs w:val="24"/>
-        </w:rPr>
-      </w:pPr>
-      <w:r>
-        <w:rPr>
-          <w:rFonts w:eastAsiaTheme="minorEastAsia"/>
-          <w:sz w:val="24"/>
-          <w:szCs w:val="24"/>
-        </w:rPr>
-        <w:t xml:space="preserve">In my opinion the game engine will use SFML as the external library and API, SFML has the wider selection of libraries and functionality compared to SDL, while also being automatically hardware accelerated to run processes faster rather than SDL libraries. This is because of the use and access of the GPU rather than SDL's sole use of the CPU. Taking them factors aside, SFML is a more recent API so in turn the updates and bugs are being pushed out much faster than SDL libraries. There is good documentation and online tutorials for SFML whereas due to the lack of activity from SDL development team soon parts of the libraries will be depreciated and not function correctly.  </w:t>
-      </w:r>
-    </w:p>
-    <w:p>
-      <w:pPr>
-        <w:rPr>
-          <w:rFonts w:eastAsiaTheme="minorEastAsia"/>
-          <w:sz w:val="24"/>
-          <w:szCs w:val="24"/>
-        </w:rPr>
-      </w:pPr>
-    </w:p>
-    <w:p>
-      <w:pPr>
-        <w:rPr>
-          <w:rFonts w:eastAsiaTheme="minorEastAsia"/>
-          <w:sz w:val="24"/>
-          <w:szCs w:val="24"/>
-        </w:rPr>
-      </w:pPr>
-      <w:r>
-        <w:rPr>
-          <w:rFonts w:eastAsiaTheme="minorEastAsia"/>
-          <w:sz w:val="24"/>
-          <w:szCs w:val="24"/>
-        </w:rPr>
-        <w:t>2D rendering will be easily managed by SFML. "sf::RenderWindow adds high-level functions to help you draw things easily."(Sfml-dev.org, 2017). This alongside the 'draw' functions allows a multitude of 2D rendering options, Ie. Adding sprites, Text, shapes and vertex's. (Milchev, 2015)</w:t>
-      </w:r>
-    </w:p>
-    <w:p>
-      <w:pPr>
-        <w:rPr>
-          <w:rFonts w:eastAsiaTheme="minorEastAsia"/>
-          <w:sz w:val="24"/>
-          <w:szCs w:val="24"/>
-        </w:rPr>
-      </w:pPr>
-      <w:r>
-        <w:rPr>
-          <w:rFonts w:eastAsiaTheme="minorEastAsia"/>
-          <w:sz w:val="24"/>
-          <w:szCs w:val="24"/>
-        </w:rPr>
-        <w:t>SFML uses an easy to access functionality for text, sprites shapes and vertexes with the ability to render with different properties, using easy to understand and simplified API language. This helps with keeping the amount of code to compile down and in turn keeping processing speeds high while also leaving it easy to read fo</w:t>
+        <w:ind w:firstLine="720"/>
+        <w:rPr>
+          <w:rFonts w:eastAsiaTheme="minorEastAsia"/>
+          <w:sz w:val="24"/>
+          <w:szCs w:val="24"/>
+        </w:rPr>
+      </w:pPr>
+      <w:r>
+        <w:rPr>
+          <w:rFonts w:eastAsiaTheme="minorEastAsia"/>
+          <w:sz w:val="24"/>
+          <w:szCs w:val="24"/>
+        </w:rPr>
+        <w:t>The game that is going to be dev</w:t>
+      </w:r>
+      <w:r>
+        <w:rPr>
+          <w:rFonts w:eastAsiaTheme="minorEastAsia"/>
+          <w:sz w:val="24"/>
+          <w:szCs w:val="24"/>
+        </w:rPr>
+        <w:t>eloped using this game engine, w</w:t>
+      </w:r>
+      <w:r>
+        <w:rPr>
+          <w:rFonts w:eastAsiaTheme="minorEastAsia"/>
+          <w:sz w:val="24"/>
+          <w:szCs w:val="24"/>
+        </w:rPr>
+        <w:t>ill be based around a 'Brick</w:t>
+      </w:r>
+      <w:r>
+        <w:rPr>
+          <w:rFonts w:eastAsiaTheme="minorEastAsia"/>
+          <w:sz w:val="24"/>
+          <w:szCs w:val="24"/>
+        </w:rPr>
+        <w:t xml:space="preserve"> breaking' type genre of game, w</w:t>
+      </w:r>
+      <w:r>
+        <w:rPr>
+          <w:rFonts w:eastAsiaTheme="minorEastAsia"/>
+          <w:sz w:val="24"/>
+          <w:szCs w:val="24"/>
+        </w:rPr>
+        <w:t xml:space="preserve">here the user will use keyboard inputs to control a character platform to bounce a ball back and forth to destroy target objects. </w:t>
+      </w:r>
+      <w:r>
+        <w:rPr>
+          <w:rFonts w:eastAsiaTheme="minorEastAsia"/>
+          <w:sz w:val="24"/>
+          <w:szCs w:val="24"/>
+        </w:rPr>
+        <w:t xml:space="preserve">To add a layer of difficulty and challenge to the game, after an increment of levels, Ie  5 levels there will be a ‘boss’ battle. This will require the user to hit objects towards the boss reducing the life of the enemy each time until the bosses life points are depleted. </w:t>
+      </w:r>
+    </w:p>
+    <w:p>
+      <w:pPr>
+        <w:rPr>
+          <w:rFonts w:eastAsiaTheme="minorEastAsia"/>
+          <w:sz w:val="24"/>
+          <w:szCs w:val="24"/>
+        </w:rPr>
+      </w:pPr>
+    </w:p>
+    <w:p>
+      <w:pPr>
+        <w:pStyle w:val="Heading3"/>
+        <w:rPr>
+          <w:rFonts w:eastAsiaTheme="minorEastAsia"/>
+        </w:rPr>
+      </w:pPr>
+      <w:r>
+        <w:rPr>
+          <w:rFonts w:eastAsiaTheme="minorEastAsia"/>
+        </w:rPr>
+        <w:t>SFML VS SDL</w:t>
+      </w:r>
+    </w:p>
+    <w:p/>
+    <w:p>
+      <w:pPr>
+        <w:ind w:firstLine="720"/>
+        <w:rPr>
+          <w:rFonts w:eastAsiaTheme="minorEastAsia"/>
+          <w:sz w:val="24"/>
+          <w:szCs w:val="24"/>
+        </w:rPr>
+      </w:pPr>
+      <w:r>
+        <w:rPr>
+          <w:rFonts w:eastAsiaTheme="minorEastAsia"/>
+          <w:sz w:val="24"/>
+          <w:szCs w:val="24"/>
+        </w:rPr>
+        <w:t xml:space="preserve">In my opinion the game engine will use SFML as the external library and API, SFML has the wider selection of libraries and functionality compared to SDL, while also being automatically hardware accelerated to run processes faster rather than SDL libraries. </w:t>
+      </w:r>
+      <w:r>
+        <w:rPr>
+          <w:rFonts w:eastAsiaTheme="minorEastAsia"/>
+          <w:sz w:val="24"/>
+          <w:szCs w:val="24"/>
+          <w:highlight w:val="red"/>
+        </w:rPr>
+        <w:t>This is because of the use and access of the GPU rather than SDL's sole use of the CPU.</w:t>
+      </w:r>
+      <w:r>
+        <w:rPr>
+          <w:rFonts w:eastAsiaTheme="minorEastAsia"/>
+          <w:sz w:val="24"/>
+          <w:szCs w:val="24"/>
+        </w:rPr>
+        <w:t xml:space="preserve"> </w:t>
+      </w:r>
+      <w:r>
+        <w:rPr>
+          <w:rFonts w:eastAsiaTheme="minorEastAsia"/>
+          <w:sz w:val="24"/>
+          <w:szCs w:val="24"/>
+          <w:highlight w:val="red"/>
+        </w:rPr>
+        <w:t xml:space="preserve">Taking </w:t>
+      </w:r>
+      <w:r>
+        <w:rPr>
+          <w:rFonts w:eastAsiaTheme="minorEastAsia"/>
+          <w:sz w:val="24"/>
+          <w:szCs w:val="24"/>
+          <w:highlight w:val="red"/>
+        </w:rPr>
+        <w:t>those</w:t>
+      </w:r>
+      <w:r>
+        <w:rPr>
+          <w:rFonts w:eastAsiaTheme="minorEastAsia"/>
+          <w:sz w:val="24"/>
+          <w:szCs w:val="24"/>
+          <w:highlight w:val="red"/>
+        </w:rPr>
+        <w:t xml:space="preserve"> factors aside, SFML is a more recent API so in turn the updates and bugs are being pushed out much faster than SDL libraries.</w:t>
+      </w:r>
+      <w:r>
+        <w:rPr>
+          <w:rFonts w:eastAsiaTheme="minorEastAsia"/>
+          <w:sz w:val="24"/>
+          <w:szCs w:val="24"/>
+        </w:rPr>
+        <w:t xml:space="preserve"> </w:t>
+      </w:r>
+      <w:r>
+        <w:rPr>
+          <w:rFonts w:eastAsiaTheme="minorEastAsia"/>
+          <w:sz w:val="24"/>
+          <w:szCs w:val="24"/>
+          <w:highlight w:val="red"/>
+        </w:rPr>
+        <w:t xml:space="preserve">There is good documentation and online tutorials for SFML whereas due to the lack of activity from SDL development team soon parts of the libraries will be </w:t>
+      </w:r>
+      <w:r>
+        <w:rPr>
+          <w:rFonts w:eastAsiaTheme="minorEastAsia"/>
+          <w:sz w:val="24"/>
+          <w:szCs w:val="24"/>
+          <w:highlight w:val="red"/>
+        </w:rPr>
+        <w:t>deprecated</w:t>
+      </w:r>
+      <w:r>
+        <w:rPr>
+          <w:rFonts w:eastAsiaTheme="minorEastAsia"/>
+          <w:sz w:val="24"/>
+          <w:szCs w:val="24"/>
+          <w:highlight w:val="red"/>
+        </w:rPr>
+        <w:t xml:space="preserve"> and not function correctly.</w:t>
+      </w:r>
+      <w:r>
+        <w:rPr>
+          <w:rFonts w:eastAsiaTheme="minorEastAsia"/>
+          <w:sz w:val="24"/>
+          <w:szCs w:val="24"/>
+        </w:rPr>
+        <w:t xml:space="preserve">  </w:t>
+      </w:r>
+      <w:r>
+        <w:rPr>
+          <w:rFonts w:eastAsiaTheme="minorEastAsia"/>
+          <w:sz w:val="24"/>
+          <w:szCs w:val="24"/>
+        </w:rPr>
+        <w:t xml:space="preserve"> </w:t>
+      </w:r>
+    </w:p>
+    <w:p>
+      <w:pPr>
+        <w:rPr>
+          <w:rFonts w:eastAsiaTheme="minorEastAsia"/>
+          <w:sz w:val="24"/>
+          <w:szCs w:val="24"/>
+        </w:rPr>
+      </w:pPr>
+    </w:p>
+    <w:p>
+      <w:pPr>
+        <w:pStyle w:val="Heading2"/>
+        <w:rPr>
+          <w:rFonts w:eastAsiaTheme="minorEastAsia"/>
+          <w:sz w:val="24"/>
+          <w:szCs w:val="24"/>
+          <w:u w:val="single"/>
+        </w:rPr>
+      </w:pPr>
+      <w:r>
+        <w:rPr>
+          <w:rFonts w:eastAsiaTheme="minorEastAsia"/>
+          <w:u w:val="single"/>
+        </w:rPr>
+        <w:t>SFML</w:t>
+      </w:r>
+    </w:p>
+    <w:p>
+      <w:pPr>
+        <w:pStyle w:val="Heading3"/>
+        <w:rPr>
+          <w:rFonts w:eastAsiaTheme="minorEastAsia"/>
+        </w:rPr>
+      </w:pPr>
+      <w:r>
+        <w:rPr>
+          <w:rFonts w:eastAsiaTheme="minorEastAsia"/>
+        </w:rPr>
+        <w:t>2D Rendering</w:t>
+      </w:r>
+    </w:p>
+    <w:p/>
+    <w:p>
+      <w:pPr>
+        <w:ind w:firstLine="720"/>
+        <w:rPr>
+          <w:rFonts w:eastAsiaTheme="minorEastAsia"/>
+          <w:sz w:val="24"/>
+          <w:szCs w:val="24"/>
+        </w:rPr>
+      </w:pPr>
+      <w:r>
+        <w:rPr>
+          <w:rFonts w:eastAsiaTheme="minorEastAsia"/>
+          <w:sz w:val="24"/>
+          <w:szCs w:val="24"/>
+        </w:rPr>
+        <w:t>2D rendering will be easily managed by SFML. "sf::RenderWindow adds high-level functions to help you draw things easily."(Sfml-dev.org, 2017). This alongside the 'draw' functions allows a multitude of 2D rendering options, Ie. Adding sprites, Text, shapes and</w:t>
+      </w:r>
+      <w:r>
+        <w:rPr>
+          <w:rFonts w:eastAsiaTheme="minorEastAsia"/>
+          <w:sz w:val="24"/>
+          <w:szCs w:val="24"/>
+        </w:rPr>
+        <w:t xml:space="preserve"> </w:t>
+      </w:r>
+      <w:r>
+        <w:rPr>
+          <w:rFonts w:eastAsiaTheme="minorEastAsia"/>
+          <w:sz w:val="24"/>
+          <w:szCs w:val="24"/>
+        </w:rPr>
+        <w:t>vertices</w:t>
+      </w:r>
+      <w:r>
+        <w:rPr>
+          <w:rFonts w:eastAsiaTheme="minorEastAsia"/>
+          <w:sz w:val="24"/>
+          <w:szCs w:val="24"/>
+        </w:rPr>
+        <w:t>. (Milchev, 2015)</w:t>
+      </w:r>
+    </w:p>
+    <w:p>
+      <w:pPr>
+        <w:ind w:firstLine="720"/>
+        <w:rPr>
+          <w:rFonts w:eastAsia="Open Sans" w:cs="Open Sans"/>
+          <w:sz w:val="24"/>
+          <w:szCs w:val="24"/>
+        </w:rPr>
+      </w:pPr>
+      <w:r>
+        <w:rPr>
+          <w:rFonts w:eastAsiaTheme="minorEastAsia"/>
+          <w:sz w:val="24"/>
+          <w:szCs w:val="24"/>
+        </w:rPr>
+        <w:t>SFML uses an easy to access functionality for text, sprites shapes and</w:t>
+      </w:r>
+      <w:r>
+        <w:rPr>
+          <w:rFonts w:eastAsiaTheme="minorEastAsia"/>
+          <w:sz w:val="24"/>
+          <w:szCs w:val="24"/>
+        </w:rPr>
+        <w:t xml:space="preserve"> vertices</w:t>
+      </w:r>
+      <w:r>
+        <w:rPr>
+          <w:rFonts w:eastAsiaTheme="minorEastAsia"/>
+          <w:sz w:val="24"/>
+          <w:szCs w:val="24"/>
+        </w:rPr>
+        <w:t xml:space="preserve"> with the ability to render with different properties, using easy to understand and simplified API language. This helps with keeping the amount of code to compile down and in turn keeping processing speeds high while also leaving it easy to read fo</w:t>
       </w:r>
       <w:r>
         <w:rPr>
@@ -117,9 +344,540 @@
         </w:rPr>
         <w:t xml:space="preserve"> (Sfml-dev.org, 2017)</w:t>
       </w:r>
+    </w:p>
+    <w:p>
+      <w:pPr>
+        <w:rPr>
+          <w:rFonts w:eastAsia="Open Sans" w:cs="Open Sans"/>
+          <w:sz w:val="24"/>
+          <w:szCs w:val="24"/>
+        </w:rPr>
+      </w:pPr>
+    </w:p>
+    <w:p>
+      <w:pPr>
+        <w:pStyle w:val="Heading3"/>
+        <w:rPr>
+          <w:rFonts w:eastAsia="Open Sans"/>
+        </w:rPr>
+      </w:pPr>
+      <w:r>
+        <w:rPr>
+          <w:rFonts w:eastAsia="Open Sans"/>
+        </w:rPr>
+        <w:lastRenderedPageBreak/>
+        <w:t>User Input</w:t>
+      </w:r>
+    </w:p>
+    <w:p>
+      <w:pPr>
+        <w:rPr>
+          <w:rFonts w:eastAsia="Open Sans" w:cs="Open Sans"/>
+          <w:sz w:val="24"/>
+          <w:szCs w:val="24"/>
+        </w:rPr>
+      </w:pPr>
+    </w:p>
+    <w:p>
+      <w:pPr>
+        <w:ind w:firstLine="720"/>
+        <w:rPr>
+          <w:rFonts w:eastAsia="Open Sans" w:cs="Open Sans"/>
+        </w:rPr>
+      </w:pPr>
+      <w:r>
+        <w:rPr>
+          <w:rFonts w:eastAsia="Open Sans" w:cs="Open Sans"/>
+          <w:sz w:val="24"/>
+          <w:szCs w:val="24"/>
+        </w:rPr>
+        <w:t xml:space="preserve">The human interface device’s that </w:t>
+      </w:r>
+      <w:r>
+        <w:rPr>
+          <w:rFonts w:eastAsia="Open Sans" w:cs="Open Sans"/>
+          <w:sz w:val="24"/>
+          <w:szCs w:val="24"/>
+        </w:rPr>
+        <w:t xml:space="preserve">will be able to be used within the </w:t>
+      </w:r>
+      <w:r>
+        <w:rPr>
+          <w:rFonts w:eastAsia="Open Sans" w:cs="Open Sans"/>
+          <w:sz w:val="24"/>
+          <w:szCs w:val="24"/>
+        </w:rPr>
+        <w:t>game engine will be</w:t>
+      </w:r>
+      <w:r>
+        <w:rPr>
+          <w:rFonts w:eastAsia="Open Sans" w:cs="Open Sans"/>
+          <w:sz w:val="24"/>
+          <w:szCs w:val="24"/>
+        </w:rPr>
+        <w:t>,</w:t>
+      </w:r>
+      <w:r>
+        <w:rPr>
+          <w:rFonts w:eastAsia="Open Sans" w:cs="Open Sans"/>
+          <w:sz w:val="24"/>
+          <w:szCs w:val="24"/>
+        </w:rPr>
+        <w:t xml:space="preserve"> either a wired keyboard</w:t>
+      </w:r>
+      <w:r>
+        <w:rPr>
+          <w:rFonts w:eastAsia="Open Sans" w:cs="Open Sans"/>
+          <w:sz w:val="24"/>
+          <w:szCs w:val="24"/>
+        </w:rPr>
+        <w:t xml:space="preserve"> that is generally used for Microsoft pc’s, </w:t>
+      </w:r>
+      <w:r>
+        <w:rPr>
+          <w:rFonts w:eastAsia="Open Sans" w:cs="Open Sans"/>
+          <w:sz w:val="24"/>
+          <w:szCs w:val="24"/>
+        </w:rPr>
+        <w:t xml:space="preserve"> or a wired Microsoft Xbox 360 game pad. </w:t>
+      </w:r>
+      <w:r>
+        <w:rPr>
+          <w:rFonts w:eastAsia="Open Sans" w:cs="Open Sans"/>
+          <w:sz w:val="24"/>
+          <w:szCs w:val="24"/>
+        </w:rPr>
+        <w:t xml:space="preserve">The engine will read the devices by polling periodically each frame, checking the status of the hardware’s states at each point and allow for continuous uninterrupted movement of the character. Using Microsoft’s Xinput API uses the same method as about and allows for easy access to the functionality of the Xbox 360 game pad.  </w:t>
+      </w:r>
+      <w:r>
+        <w:rPr>
+          <w:rFonts w:eastAsia="Open Sans" w:cs="Open Sans"/>
+        </w:rPr>
+        <w:t>(Gregory, 2014</w:t>
+      </w:r>
+      <w:r>
+        <w:rPr>
+          <w:rFonts w:eastAsia="Open Sans" w:cs="Open Sans"/>
+        </w:rPr>
+        <w:t xml:space="preserve">; </w:t>
+      </w:r>
+      <w:r>
+        <w:rPr>
+          <w:rFonts w:eastAsia="Open Sans" w:cs="Open Sans"/>
+        </w:rPr>
+        <w:t>Sfml-dev.org, 2017</w:t>
+      </w:r>
+      <w:r>
+        <w:rPr>
+          <w:rFonts w:eastAsia="Open Sans" w:cs="Open Sans"/>
+        </w:rPr>
+        <w:t>)</w:t>
+      </w:r>
+      <w:r>
+        <w:rPr>
+          <w:rFonts w:eastAsia="Open Sans" w:cs="Open Sans"/>
+        </w:rPr>
+        <w:t xml:space="preserve"> </w:t>
+      </w:r>
+    </w:p>
+    <w:p>
+      <w:pPr>
+        <w:ind w:firstLine="720"/>
+        <w:rPr>
+          <w:rFonts w:eastAsia="Open Sans" w:cs="Open Sans"/>
+          <w:sz w:val="24"/>
+          <w:szCs w:val="24"/>
+        </w:rPr>
+      </w:pPr>
+      <w:r>
+        <w:rPr>
+          <w:rFonts w:eastAsia="Open Sans" w:cs="Open Sans"/>
+          <w:sz w:val="24"/>
+          <w:szCs w:val="24"/>
+        </w:rPr>
+        <w:t>The Engine will have menu options available to select between a keyboard or a xbox 360 game pad. Using ‘XINPUT_VIBRATION’ will allow the game to send outputs to the game pad to use the ‘Rumble’ mechanics of the hardware to give a sense of tactile feedback when an object hits the players character.</w:t>
+      </w:r>
+    </w:p>
+    <w:p>
+      <w:pPr>
+        <w:ind w:firstLine="720"/>
+        <w:rPr>
+          <w:rFonts w:eastAsia="Open Sans" w:cs="Open Sans"/>
+          <w:sz w:val="24"/>
+          <w:szCs w:val="24"/>
+        </w:rPr>
+      </w:pPr>
+    </w:p>
+    <w:p>
+      <w:pPr>
+        <w:pStyle w:val="Heading3"/>
+        <w:rPr>
+          <w:rFonts w:ascii="Calibri" w:eastAsia="Calibri" w:hAnsi="Calibri" w:cs="Calibri"/>
+        </w:rPr>
+      </w:pPr>
+      <w:r>
+        <w:rPr>
+          <w:rFonts w:ascii="Calibri" w:eastAsia="Calibri" w:hAnsi="Calibri" w:cs="Calibri"/>
+        </w:rPr>
+        <w:t xml:space="preserve">Collision Detection </w:t>
+      </w:r>
+    </w:p>
+    <w:p/>
+    <w:p>
+      <w:pPr>
+        <w:ind w:firstLine="720"/>
+        <w:rPr>
+          <w:rFonts w:eastAsia="Open Sans" w:cs="Open Sans"/>
+          <w:sz w:val="24"/>
+          <w:szCs w:val="24"/>
+        </w:rPr>
+      </w:pPr>
+      <w:r>
+        <w:rPr>
+          <w:sz w:val="24"/>
+          <w:szCs w:val="24"/>
+        </w:rPr>
+        <w:t xml:space="preserve">The game is going to be </w:t>
+      </w:r>
+      <w:r>
+        <w:rPr>
+          <w:sz w:val="24"/>
+          <w:szCs w:val="24"/>
+        </w:rPr>
+        <w:t xml:space="preserve">Requiring collisions between the object(‘Ball’) and the player character, blocks and the ‘boss’ entities, with the ability to bounce of the side, bottom and top walls. </w:t>
+      </w:r>
+      <w:r>
+        <w:rPr>
+          <w:sz w:val="24"/>
+          <w:szCs w:val="24"/>
+        </w:rPr>
+        <w:t>Sfml provides a simple way to do this using Bounding boxes</w:t>
+      </w:r>
+      <w:r>
+        <w:rPr>
+          <w:sz w:val="24"/>
+          <w:szCs w:val="24"/>
+        </w:rPr>
+        <w:t xml:space="preserve"> </w:t>
+      </w:r>
+      <w:r>
+        <w:rPr>
+          <w:rFonts w:eastAsia="Open Sans" w:cs="Open Sans"/>
+          <w:sz w:val="24"/>
+          <w:szCs w:val="24"/>
+        </w:rPr>
+        <w:t>(Sfml-dev.org, 2017)</w:t>
+      </w:r>
+      <w:r>
+        <w:rPr>
+          <w:sz w:val="24"/>
+          <w:szCs w:val="24"/>
+        </w:rPr>
+        <w:t xml:space="preserve">, </w:t>
+      </w:r>
+      <w:r>
+        <w:rPr>
+          <w:sz w:val="24"/>
+          <w:szCs w:val="24"/>
+        </w:rPr>
+        <w:t xml:space="preserve"> due to the simplicity it would create collision hitbox errors</w:t>
+      </w:r>
+      <w:r>
+        <w:rPr>
+          <w:sz w:val="24"/>
+          <w:szCs w:val="24"/>
+        </w:rPr>
+        <w:t xml:space="preserve"> and overall look visually unpolished</w:t>
+      </w:r>
+      <w:r>
+        <w:rPr>
+          <w:sz w:val="24"/>
+          <w:szCs w:val="24"/>
+        </w:rPr>
+        <w:t xml:space="preserve">, </w:t>
+      </w:r>
+      <w:r>
+        <w:rPr>
+          <w:sz w:val="24"/>
+          <w:szCs w:val="24"/>
+        </w:rPr>
+        <w:t>especially</w:t>
+      </w:r>
+      <w:r>
+        <w:rPr>
+          <w:sz w:val="24"/>
+          <w:szCs w:val="24"/>
+        </w:rPr>
+        <w:t xml:space="preserve"> when working with shapes that are not flat </w:t>
+      </w:r>
+      <w:r>
+        <w:rPr>
+          <w:sz w:val="24"/>
+          <w:szCs w:val="24"/>
+        </w:rPr>
+        <w:t>i.e</w:t>
+      </w:r>
+      <w:r>
+        <w:rPr>
+          <w:sz w:val="24"/>
+          <w:szCs w:val="24"/>
+        </w:rPr>
+        <w:t xml:space="preserve">. A </w:t>
+      </w:r>
+      <w:r>
+        <w:rPr>
+          <w:sz w:val="24"/>
+          <w:szCs w:val="24"/>
+        </w:rPr>
+        <w:t>sphere/circle so</w:t>
+      </w:r>
+      <w:r>
+        <w:rPr>
+          <w:sz w:val="24"/>
+          <w:szCs w:val="24"/>
+        </w:rPr>
+        <w:t xml:space="preserve"> using open source pre written functions in SFML </w:t>
+      </w:r>
+      <w:r>
+        <w:rPr>
+          <w:sz w:val="24"/>
+          <w:szCs w:val="24"/>
+        </w:rPr>
+        <w:t>Like “</w:t>
+      </w:r>
+      <w:r>
+        <w:rPr>
+          <w:rFonts w:eastAsia="Open Sans" w:cs="Open Sans"/>
+          <w:i/>
+        </w:rPr>
+        <w:t>Simple Collision Detection for SFML 2</w:t>
+      </w:r>
+      <w:r>
+        <w:rPr>
+          <w:rFonts w:eastAsia="Open Sans" w:cs="Open Sans"/>
+          <w:i/>
+        </w:rPr>
+        <w:t>”</w:t>
+      </w:r>
+      <w:r>
+        <w:rPr>
+          <w:sz w:val="24"/>
+          <w:szCs w:val="24"/>
+        </w:rPr>
+        <w:t xml:space="preserve"> </w:t>
+      </w:r>
+      <w:r>
+        <w:rPr>
+          <w:rFonts w:eastAsia="Open Sans" w:cs="Open Sans"/>
+          <w:sz w:val="24"/>
+          <w:szCs w:val="24"/>
+        </w:rPr>
+        <w:t>(Koirala, 2017)</w:t>
+      </w:r>
+      <w:r>
+        <w:rPr>
+          <w:rFonts w:eastAsia="Open Sans" w:cs="Open Sans"/>
+          <w:sz w:val="24"/>
+          <w:szCs w:val="24"/>
+        </w:rPr>
+        <w:t xml:space="preserve"> a more high level of functional</w:t>
+      </w:r>
+      <w:r>
+        <w:rPr>
+          <w:rFonts w:eastAsia="Open Sans" w:cs="Open Sans"/>
+          <w:sz w:val="24"/>
+          <w:szCs w:val="24"/>
+        </w:rPr>
+        <w:t xml:space="preserve">ity and accuracy can be created. Doing this will also create an efficient collision world maintaining all collision information within a private data structure rather than storing collision information within the objects themselves, this increases performance and organization. </w:t>
+      </w:r>
+      <w:r>
+        <w:rPr>
+          <w:rFonts w:eastAsia="Open Sans" w:cs="Open Sans"/>
+          <w:sz w:val="24"/>
+          <w:szCs w:val="24"/>
+        </w:rPr>
+        <w:t>(Gregory, 2014)</w:t>
+      </w:r>
+    </w:p>
+    <w:p>
+      <w:pPr>
+        <w:ind w:firstLine="720"/>
+        <w:rPr>
+          <w:rFonts w:eastAsia="Open Sans" w:cs="Open Sans"/>
+          <w:sz w:val="24"/>
+          <w:szCs w:val="24"/>
+        </w:rPr>
+      </w:pPr>
+    </w:p>
+    <w:p>
+      <w:pPr>
+        <w:pStyle w:val="Heading3"/>
+        <w:rPr>
+          <w:rFonts w:eastAsia="Calibri"/>
+        </w:rPr>
+      </w:pPr>
+      <w:r>
+        <w:rPr>
+          <w:rFonts w:asciiTheme="minorHAnsi" w:eastAsia="Calibri" w:hAnsiTheme="minorHAnsi"/>
+        </w:rPr>
+        <w:t>Physics</w:t>
+      </w:r>
+    </w:p>
+    <w:p>
       <w:bookmarkStart w:id="0" w:name="_GoBack"/>
       <w:bookmarkEnd w:id="0"/>
     </w:p>
+    <w:p>
+      <w:pPr>
+        <w:rPr>
+          <w:rFonts w:eastAsia="Open Sans" w:cs="Open Sans"/>
+        </w:rPr>
+      </w:pPr>
+      <w:r>
+        <w:rPr>
+          <w:rFonts w:eastAsia="Open Sans" w:cs="Open Sans"/>
+          <w:sz w:val="24"/>
+          <w:szCs w:val="24"/>
+        </w:rPr>
+        <w:tab/>
+      </w:r>
+      <w:r>
+        <w:rPr>
+          <w:rFonts w:eastAsia="Open Sans" w:cs="Open Sans"/>
+          <w:sz w:val="24"/>
+          <w:szCs w:val="24"/>
+        </w:rPr>
+        <w:t>T</w:t>
+      </w:r>
+      <w:r>
+        <w:rPr>
+          <w:rFonts w:eastAsia="Open Sans" w:cs="Open Sans"/>
+          <w:sz w:val="24"/>
+          <w:szCs w:val="24"/>
+        </w:rPr>
+        <w:t xml:space="preserve">he ‘ball’ object will have a constant </w:t>
+      </w:r>
+      <w:r>
+        <w:rPr>
+          <w:rFonts w:eastAsia="Open Sans" w:cs="Open Sans"/>
+          <w:sz w:val="24"/>
+          <w:szCs w:val="24"/>
+        </w:rPr>
+        <w:t xml:space="preserve">velocity, whereas the players character will </w:t>
+      </w:r>
+      <w:r>
+        <w:rPr>
+          <w:rFonts w:eastAsia="Open Sans" w:cs="Open Sans"/>
+          <w:sz w:val="24"/>
+          <w:szCs w:val="24"/>
+        </w:rPr>
+        <w:t xml:space="preserve">increase in velocity when movement its active, until it reaches a max speed and </w:t>
+      </w:r>
+      <w:r>
+        <w:rPr>
+          <w:rFonts w:eastAsia="Open Sans" w:cs="Open Sans"/>
+          <w:sz w:val="24"/>
+          <w:szCs w:val="24"/>
+        </w:rPr>
+        <w:t>decrease in velocity when it is req</w:t>
+      </w:r>
+      <w:r>
+        <w:rPr>
+          <w:rFonts w:eastAsia="Open Sans" w:cs="Open Sans"/>
+          <w:sz w:val="24"/>
+          <w:szCs w:val="24"/>
+        </w:rPr>
+        <w:t xml:space="preserve">uired to stop, </w:t>
+      </w:r>
+      <w:r>
+        <w:rPr>
+          <w:rFonts w:eastAsia="Open Sans" w:cs="Open Sans"/>
+          <w:sz w:val="24"/>
+          <w:szCs w:val="24"/>
+        </w:rPr>
+        <w:t xml:space="preserve">creating a visual representation </w:t>
+      </w:r>
+      <w:r>
+        <w:rPr>
+          <w:rFonts w:eastAsia="Open Sans" w:cs="Open Sans"/>
+          <w:sz w:val="24"/>
+          <w:szCs w:val="24"/>
+        </w:rPr>
+        <w:t xml:space="preserve">of acceleration and </w:t>
+      </w:r>
+      <w:r>
+        <w:rPr>
+          <w:rFonts w:eastAsia="Open Sans" w:cs="Open Sans"/>
+          <w:sz w:val="24"/>
+          <w:szCs w:val="24"/>
+        </w:rPr>
+        <w:t>deceleration</w:t>
+      </w:r>
+      <w:r>
+        <w:rPr>
+          <w:rFonts w:eastAsia="Open Sans" w:cs="Open Sans"/>
+          <w:sz w:val="24"/>
+          <w:szCs w:val="24"/>
+        </w:rPr>
+        <w:t>.</w:t>
+      </w:r>
+      <w:r>
+        <w:rPr>
+          <w:rFonts w:eastAsia="Open Sans" w:cs="Open Sans"/>
+          <w:sz w:val="24"/>
+          <w:szCs w:val="24"/>
+        </w:rPr>
+        <w:t xml:space="preserve"> </w:t>
+      </w:r>
+      <w:r>
+        <w:rPr>
+          <w:rFonts w:eastAsia="Open Sans" w:cs="Open Sans"/>
+        </w:rPr>
+        <w:t>(Buckland, 2004)</w:t>
+      </w:r>
+      <w:r>
+        <w:rPr>
+          <w:rFonts w:eastAsia="Open Sans" w:cs="Open Sans"/>
+          <w:sz w:val="24"/>
+          <w:szCs w:val="24"/>
+        </w:rPr>
+        <w:t xml:space="preserve"> </w:t>
+      </w:r>
+      <w:r>
+        <w:rPr>
+          <w:rFonts w:eastAsia="Open Sans" w:cs="Open Sans"/>
+          <w:sz w:val="24"/>
+          <w:szCs w:val="24"/>
+        </w:rPr>
+        <w:t xml:space="preserve">This creates a basic form of physics that will not require importing libraries with unwanted functions </w:t>
+      </w:r>
+      <w:r>
+        <w:rPr>
+          <w:rFonts w:eastAsia="Open Sans" w:cs="Open Sans"/>
+          <w:sz w:val="24"/>
+          <w:szCs w:val="24"/>
+        </w:rPr>
+        <w:t>and wasting computing resources.</w:t>
+      </w:r>
+    </w:p>
+    <w:p>
+      <w:pPr>
+        <w:rPr>
+          <w:rFonts w:eastAsia="Open Sans" w:cs="Open Sans"/>
+          <w:sz w:val="24"/>
+          <w:szCs w:val="24"/>
+        </w:rPr>
+      </w:pPr>
+    </w:p>
+    <w:p>
+      <w:pPr>
+        <w:rPr>
+          <w:rFonts w:eastAsiaTheme="minorEastAsia"/>
+          <w:sz w:val="24"/>
+          <w:szCs w:val="24"/>
+        </w:rPr>
+      </w:pPr>
+    </w:p>
     <w:p/>
     <w:p>
       <w:r>
@@ -142,61 +900,20 @@
         <w:rPr>
           <w:rFonts w:ascii="Calibri" w:eastAsia="Calibri" w:hAnsi="Calibri" w:cs="Calibri"/>
         </w:rPr>
-        <w:t xml:space="preserve">• User Input </w:t>
+        <w:t xml:space="preserve">• AI </w:t>
       </w:r>
       <w:r>
         <w:rPr>
           <w:rFonts w:ascii="Calibri" w:eastAsia="Calibri" w:hAnsi="Calibri" w:cs="Calibri"/>
         </w:rPr>
-        <w:t xml:space="preserve">– </w:t>
-      </w:r>
+        <w:t xml:space="preserve"> - I don’t plan to use much AI, But if I do, Talk about my use of quad trees and the procedural use of them to be used as a component rather than a hard coded thing.</w:t>
+      </w:r>
+    </w:p>
+    <w:p>
       <w:r>
         <w:rPr>
           <w:rFonts w:ascii="Calibri" w:eastAsia="Calibri" w:hAnsi="Calibri" w:cs="Calibri"/>
         </w:rPr>
-        <w:t>Discuss</w:t>
-      </w:r>
-      <w:r>
-        <w:rPr>
-          <w:rFonts w:ascii="Calibri" w:eastAsia="Calibri" w:hAnsi="Calibri" w:cs="Calibri"/>
-        </w:rPr>
-        <w:t xml:space="preserve"> the options available and see if its worth using the library or coding in my own.</w:t>
-      </w:r>
-    </w:p>
-    <w:p>
-      <w:r>
-        <w:rPr>
-          <w:rFonts w:ascii="Calibri" w:eastAsia="Calibri" w:hAnsi="Calibri" w:cs="Calibri"/>
-        </w:rPr>
-        <w:t>• Collision Detection / Physics</w:t>
-      </w:r>
-      <w:r>
-        <w:rPr>
-          <w:rFonts w:ascii="Calibri" w:eastAsia="Calibri" w:hAnsi="Calibri" w:cs="Calibri"/>
-        </w:rPr>
-        <w:t xml:space="preserve"> – talk about the options available and explain why its important that these are done well, to stop serious memory leaks.</w:t>
-      </w:r>
-    </w:p>
-    <w:p>
-      <w:r>
-        <w:rPr>
-          <w:rFonts w:ascii="Calibri" w:eastAsia="Calibri" w:hAnsi="Calibri" w:cs="Calibri"/>
-        </w:rPr>
-        <w:t xml:space="preserve"> • AI </w:t>
-      </w:r>
-      <w:r>
-        <w:rPr>
-          <w:rFonts w:ascii="Calibri" w:eastAsia="Calibri" w:hAnsi="Calibri" w:cs="Calibri"/>
-        </w:rPr>
-        <w:t xml:space="preserve"> - I don’t plan to use much AI, But if I do, Talk about my use of quad trees and the procedural use of them to be used as a component rather than a hard coded thing.</w:t>
-      </w:r>
-    </w:p>
-    <w:p>
-      <w:r>
-        <w:rPr>
-          <w:rFonts w:ascii="Calibri" w:eastAsia="Calibri" w:hAnsi="Calibri" w:cs="Calibri"/>
-        </w:rPr>
-        <w:lastRenderedPageBreak/>
         <w:t>• Resource management</w:t>
       </w:r>
       <w:r>
@@ -271,6 +988,335 @@
       <w:pPr>
         <w:rPr>
           <w:rFonts w:ascii="Calibri" w:eastAsia="Calibri" w:hAnsi="Calibri" w:cs="Calibri"/>
+        </w:rPr>
+      </w:pPr>
+    </w:p>
+    <w:p>
+      <w:pPr>
+        <w:pStyle w:val="Heading1"/>
+        <w:rPr>
+          <w:b/>
+          <w:u w:val="single"/>
+        </w:rPr>
+      </w:pPr>
+      <w:r>
+        <w:rPr>
+          <w:b/>
+          <w:u w:val="single"/>
+        </w:rPr>
+        <w:t>References</w:t>
+      </w:r>
+    </w:p>
+    <w:p/>
+    <w:p>
+      <w:r>
+        <w:rPr>
+          <w:rFonts w:eastAsia="Open Sans" w:cs="Open Sans"/>
+        </w:rPr>
+        <w:t>(Gregory, 2014)</w:t>
+      </w:r>
+    </w:p>
+    <w:p>
+      <w:r>
+        <w:rPr>
+          <w:rFonts w:eastAsia="Trebuchet MS" w:cs="Trebuchet MS"/>
+        </w:rPr>
+        <w:t xml:space="preserve">Gregory, J. (2014) </w:t>
+      </w:r>
+      <w:r>
+        <w:rPr>
+          <w:rFonts w:eastAsia="Trebuchet MS" w:cs="Trebuchet MS"/>
+          <w:i/>
+          <w:iCs/>
+        </w:rPr>
+        <w:t>Game engine architecture</w:t>
+      </w:r>
+      <w:r>
+        <w:rPr>
+          <w:rFonts w:eastAsia="Trebuchet MS" w:cs="Trebuchet MS"/>
+        </w:rPr>
+        <w:t>. 2nd edn. Boca Raton, Florida: CRC Press.</w:t>
+      </w:r>
+    </w:p>
+    <w:p>
+      <w:pPr>
+        <w:rPr>
+          <w:rFonts w:eastAsia="Trebuchet MS" w:cs="Trebuchet MS"/>
+        </w:rPr>
+      </w:pPr>
+    </w:p>
+    <w:p>
+      <w:pPr>
+        <w:rPr>
+          <w:rFonts w:eastAsia="Trebuchet MS" w:cs="Trebuchet MS"/>
+        </w:rPr>
+      </w:pPr>
+      <w:r>
+        <w:rPr>
+          <w:rFonts w:eastAsia="Trebuchet MS" w:cs="Trebuchet MS"/>
+        </w:rPr>
+        <w:t>(Moreira, 2013)</w:t>
+      </w:r>
+    </w:p>
+    <w:p>
+      <w:r>
+        <w:rPr>
+          <w:rFonts w:eastAsia="Trebuchet MS" w:cs="Trebuchet MS"/>
+        </w:rPr>
+        <w:t xml:space="preserve">Moreira, A., Haller, J. &amp; Hansson, H.V. (2013) </w:t>
+      </w:r>
+      <w:r>
+        <w:rPr>
+          <w:rFonts w:eastAsia="Trebuchet MS" w:cs="Trebuchet MS"/>
+          <w:i/>
+          <w:iCs/>
+        </w:rPr>
+        <w:t xml:space="preserve">SFML Game Development, </w:t>
+      </w:r>
+      <w:r>
+        <w:rPr>
+          <w:rFonts w:eastAsia="Trebuchet MS" w:cs="Trebuchet MS"/>
+        </w:rPr>
+        <w:t>1st edn, Packt Publishing, Olton.</w:t>
+      </w:r>
+    </w:p>
+    <w:p>
+      <w:pPr>
+        <w:rPr>
+          <w:rFonts w:eastAsia="Trebuchet MS" w:cs="Trebuchet MS"/>
+        </w:rPr>
+      </w:pPr>
+    </w:p>
+    <w:p>
+      <w:r>
+        <w:rPr>
+          <w:rFonts w:eastAsia="Open Sans" w:cs="Open Sans"/>
+        </w:rPr>
+        <w:t>(Milchev, 2015)</w:t>
+      </w:r>
+    </w:p>
+    <w:p>
+      <w:pPr>
+        <w:rPr>
+          <w:rFonts w:eastAsia="Open Sans" w:cs="Open Sans"/>
+        </w:rPr>
+      </w:pPr>
+      <w:r>
+        <w:rPr>
+          <w:rFonts w:eastAsia="Open Sans" w:cs="Open Sans"/>
+        </w:rPr>
+        <w:t xml:space="preserve">Milchev, M. (2015). </w:t>
+      </w:r>
+      <w:r>
+        <w:rPr>
+          <w:rFonts w:eastAsia="Open Sans" w:cs="Open Sans"/>
+          <w:i/>
+          <w:iCs/>
+        </w:rPr>
+        <w:t>SFML essentials</w:t>
+      </w:r>
+      <w:r>
+        <w:rPr>
+          <w:rFonts w:eastAsia="Open Sans" w:cs="Open Sans"/>
+        </w:rPr>
+        <w:t>. Birmingham, UK: Packt Publishing, pp.24-28.</w:t>
+      </w:r>
+    </w:p>
+    <w:p>
+      <w:pPr>
+        <w:rPr>
+          <w:rFonts w:eastAsia="Open Sans" w:cs="Open Sans"/>
+        </w:rPr>
+      </w:pPr>
+    </w:p>
+    <w:p>
+      <w:r>
+        <w:rPr>
+          <w:rFonts w:eastAsia="Open Sans" w:cs="Open Sans"/>
+        </w:rPr>
+        <w:t>(Sfml-dev.org, 2017)</w:t>
+      </w:r>
+    </w:p>
+    <w:p>
+      <w:pPr>
+        <w:rPr>
+          <w:rFonts w:eastAsia="Open Sans" w:cs="Open Sans"/>
+        </w:rPr>
+      </w:pPr>
+      <w:r>
+        <w:rPr>
+          <w:rFonts w:eastAsia="Open Sans" w:cs="Open Sans"/>
+        </w:rPr>
+        <w:t xml:space="preserve">Sfml-dev.org. (2017). </w:t>
+      </w:r>
+      <w:r>
+        <w:rPr>
+          <w:rFonts w:eastAsia="Open Sans" w:cs="Open Sans"/>
+          <w:i/>
+          <w:iCs/>
+        </w:rPr>
+        <w:t>Tutorials for SFML 2.0</w:t>
+      </w:r>
+      <w:r>
+        <w:rPr>
+          <w:rFonts w:eastAsia="Open Sans" w:cs="Open Sans"/>
+          <w:i/>
+          <w:iCs/>
+        </w:rPr>
+        <w:t xml:space="preserve"> (SFML / Lea</w:t>
+      </w:r>
+      <w:r>
+        <w:rPr>
+          <w:rFonts w:eastAsia="Open Sans" w:cs="Open Sans"/>
+          <w:i/>
+          <w:iCs/>
+          <w:u w:val="single"/>
+        </w:rPr>
+        <w:t>rn / 2.4 Tutorials)</w:t>
+      </w:r>
+      <w:r>
+        <w:rPr>
+          <w:rFonts w:eastAsia="Open Sans" w:cs="Open Sans"/>
+          <w:u w:val="single"/>
+        </w:rPr>
+        <w:t>. [onl</w:t>
+      </w:r>
+      <w:r>
+        <w:rPr>
+          <w:rFonts w:eastAsia="Open Sans" w:cs="Open Sans"/>
+        </w:rPr>
+        <w:t xml:space="preserve">ine] Available at: </w:t>
+      </w:r>
+      <w:r>
+        <w:rPr>
+          <w:rFonts w:eastAsia="Open Sans" w:cs="Open Sans"/>
+        </w:rPr>
+        <w:t xml:space="preserve">https://www.sfml-dev.org/tutorials/2.0/ </w:t>
+      </w:r>
+      <w:r>
+        <w:rPr>
+          <w:rFonts w:eastAsia="Open Sans" w:cs="Open Sans"/>
+        </w:rPr>
+        <w:t>[Accessed 8 Nov. 2017].</w:t>
+      </w:r>
+    </w:p>
+    <w:p>
+      <w:pPr>
+        <w:rPr>
+          <w:rFonts w:eastAsia="Open Sans" w:cs="Open Sans"/>
+        </w:rPr>
+      </w:pPr>
+    </w:p>
+    <w:p>
+      <w:pPr>
+        <w:rPr>
+          <w:rFonts w:eastAsia="Open Sans" w:cs="Open Sans"/>
+        </w:rPr>
+      </w:pPr>
+      <w:r>
+        <w:rPr>
+          <w:rFonts w:eastAsia="Open Sans" w:cs="Open Sans"/>
+        </w:rPr>
+        <w:t xml:space="preserve"> (Koirala, 2017)</w:t>
+      </w:r>
+    </w:p>
+    <w:p>
+      <w:pPr>
+        <w:rPr>
+          <w:rFonts w:eastAsia="Open Sans" w:cs="Open Sans"/>
+        </w:rPr>
+      </w:pPr>
+      <w:r>
+        <w:rPr>
+          <w:rFonts w:eastAsia="Open Sans" w:cs="Open Sans"/>
+        </w:rPr>
+        <w:t>Koirala, N. (2017</w:t>
+      </w:r>
+      <w:r>
+        <w:rPr>
+          <w:rFonts w:eastAsia="Open Sans" w:cs="Open Sans"/>
+          <w:i/>
+        </w:rPr>
+        <w:t>). Simple Collision Detection for SFML 2</w:t>
+      </w:r>
+      <w:r>
+        <w:rPr>
+          <w:rFonts w:eastAsia="Open Sans" w:cs="Open Sans"/>
+        </w:rPr>
+        <w:t>.</w:t>
+      </w:r>
+      <w:r>
+        <w:rPr>
+          <w:rFonts w:eastAsia="Open Sans" w:cs="Open Sans"/>
+        </w:rPr>
+        <w:t xml:space="preserve">[online] Available at: </w:t>
+      </w:r>
+      <w:r>
+        <w:rPr>
+          <w:rFonts w:eastAsia="Open Sans" w:cs="Open Sans"/>
+        </w:rPr>
+        <w:t>https://github.com/SFML/SFML/wiki/Source:-Simple-Collision-Detection-for-SFML-2: LittleMonkey Ltd.</w:t>
+      </w:r>
+      <w:r>
+        <w:rPr>
+          <w:rFonts w:eastAsia="Open Sans" w:cs="Open Sans"/>
+        </w:rPr>
+        <w:t xml:space="preserve"> [Accessed 13 Nov. 2017].</w:t>
+      </w:r>
+    </w:p>
+    <w:p>
+      <w:pPr>
+        <w:rPr>
+          <w:rFonts w:eastAsia="Open Sans" w:cs="Open Sans"/>
+        </w:rPr>
+      </w:pPr>
+    </w:p>
+    <w:p>
+      <w:pPr>
+        <w:rPr>
+          <w:rFonts w:eastAsia="Open Sans" w:cs="Open Sans"/>
+        </w:rPr>
+      </w:pPr>
+      <w:r>
+        <w:rPr>
+          <w:rFonts w:eastAsia="Open Sans" w:cs="Open Sans"/>
+        </w:rPr>
+        <w:t xml:space="preserve"> (Buckland, 2004)</w:t>
+      </w:r>
+    </w:p>
+    <w:p>
+      <w:pPr>
+        <w:rPr>
+          <w:rFonts w:eastAsia="Open Sans" w:cs="Open Sans"/>
+        </w:rPr>
+      </w:pPr>
+      <w:r>
+        <w:rPr>
+          <w:rFonts w:eastAsia="Open Sans" w:cs="Open Sans"/>
+        </w:rPr>
+        <w:t>Buckland, M. (2004). AI game programming by example. Plano, Tex.: Wordware.</w:t>
+      </w:r>
+    </w:p>
+    <w:p>
+      <w:pPr>
+        <w:rPr>
+          <w:rFonts w:eastAsia="Open Sans" w:cs="Open Sans"/>
+        </w:rPr>
+      </w:pPr>
+    </w:p>
+    <w:p>
+      <w:pPr>
+        <w:rPr>
+          <w:rFonts w:eastAsia="Open Sans" w:cs="Open Sans"/>
+        </w:rPr>
+      </w:pPr>
+    </w:p>
+    <w:p>
+      <w:pPr>
+        <w:rPr>
+          <w:rFonts w:ascii="Open Sans" w:eastAsia="Open Sans" w:hAnsi="Open Sans" w:cs="Open Sans"/>
+          <w:sz w:val="19"/>
+          <w:szCs w:val="19"/>
         </w:rPr>
       </w:pPr>
     </w:p>
@@ -283,253 +1329,18 @@
           <w:u w:val="single"/>
         </w:rPr>
       </w:pPr>
-      <w:r>
+    </w:p>
+    <w:p>
+      <w:pPr>
+        <w:pStyle w:val="Heading1"/>
         <w:rPr>
           <w:b/>
-          <w:bCs/>
           <w:u w:val="single"/>
         </w:rPr>
-        <w:t>References</w:t>
-      </w:r>
-    </w:p>
-    <w:p/>
-    <w:p>
-      <w:r>
-        <w:t>8/11/17</w:t>
-      </w:r>
-    </w:p>
-    <w:p>
-      <w:r>
-        <w:rPr>
-          <w:rFonts w:eastAsia="Open Sans" w:cs="Open Sans"/>
+      </w:pPr>
+      <w:r>
+        <w:rPr>
           <w:b/>
-          <w:bCs/>
-        </w:rPr>
-        <w:t xml:space="preserve"> </w:t>
-      </w:r>
-      <w:r>
-        <w:rPr>
-          <w:rFonts w:eastAsia="Open Sans" w:cs="Open Sans"/>
-        </w:rPr>
-        <w:t>(Gregory, 2014)</w:t>
-      </w:r>
-    </w:p>
-    <w:p>
-      <w:r>
-        <w:rPr>
-          <w:rFonts w:eastAsia="Trebuchet MS" w:cs="Trebuchet MS"/>
-        </w:rPr>
-        <w:t xml:space="preserve">Gregory, J. (2014) </w:t>
-      </w:r>
-      <w:r>
-        <w:rPr>
-          <w:rFonts w:eastAsia="Trebuchet MS" w:cs="Trebuchet MS"/>
-          <w:i/>
-          <w:iCs/>
-        </w:rPr>
-        <w:t>Game engine architecture</w:t>
-      </w:r>
-      <w:r>
-        <w:rPr>
-          <w:rFonts w:eastAsia="Trebuchet MS" w:cs="Trebuchet MS"/>
-        </w:rPr>
-        <w:t>. 2nd edn. Boca Raton, Florida: CRC Press.</w:t>
-      </w:r>
-    </w:p>
-    <w:p>
-      <w:pPr>
-        <w:rPr>
-          <w:rFonts w:eastAsia="Trebuchet MS" w:cs="Trebuchet MS"/>
-        </w:rPr>
-      </w:pPr>
-    </w:p>
-    <w:p>
-      <w:pPr>
-        <w:rPr>
-          <w:rFonts w:eastAsia="Trebuchet MS" w:cs="Trebuchet MS"/>
-        </w:rPr>
-      </w:pPr>
-      <w:r>
-        <w:rPr>
-          <w:rFonts w:eastAsia="Trebuchet MS" w:cs="Trebuchet MS"/>
-        </w:rPr>
-        <w:t>(Moreira, 2013)</w:t>
-      </w:r>
-    </w:p>
-    <w:p>
-      <w:r>
-        <w:rPr>
-          <w:rFonts w:eastAsia="Trebuchet MS" w:cs="Trebuchet MS"/>
-        </w:rPr>
-        <w:t xml:space="preserve">Moreira, A., Haller, J. &amp; Hansson, H.V. (2013) </w:t>
-      </w:r>
-      <w:r>
-        <w:rPr>
-          <w:rFonts w:eastAsia="Trebuchet MS" w:cs="Trebuchet MS"/>
-          <w:i/>
-          <w:iCs/>
-        </w:rPr>
-        <w:t xml:space="preserve">SFML Game Development, </w:t>
-      </w:r>
-      <w:r>
-        <w:rPr>
-          <w:rFonts w:eastAsia="Trebuchet MS" w:cs="Trebuchet MS"/>
-        </w:rPr>
-        <w:t>1st edn, Packt Publishing, Olton.</w:t>
-      </w:r>
-    </w:p>
-    <w:p>
-      <w:pPr>
-        <w:rPr>
-          <w:rFonts w:eastAsia="Trebuchet MS" w:cs="Trebuchet MS"/>
-        </w:rPr>
-      </w:pPr>
-    </w:p>
-    <w:p>
-      <w:r>
-        <w:rPr>
-          <w:rFonts w:eastAsia="Open Sans" w:cs="Open Sans"/>
-        </w:rPr>
-        <w:t>(Milchev, 2015)</w:t>
-      </w:r>
-    </w:p>
-    <w:p>
-      <w:pPr>
-        <w:rPr>
-          <w:rFonts w:eastAsia="Open Sans" w:cs="Open Sans"/>
-        </w:rPr>
-      </w:pPr>
-      <w:r>
-        <w:rPr>
-          <w:rFonts w:eastAsia="Open Sans" w:cs="Open Sans"/>
-        </w:rPr>
-        <w:t xml:space="preserve">Milchev, M. (2015). </w:t>
-      </w:r>
-      <w:r>
-        <w:rPr>
-          <w:rFonts w:eastAsia="Open Sans" w:cs="Open Sans"/>
-          <w:i/>
-          <w:iCs/>
-        </w:rPr>
-        <w:t>SFML essentials</w:t>
-      </w:r>
-      <w:r>
-        <w:rPr>
-          <w:rFonts w:eastAsia="Open Sans" w:cs="Open Sans"/>
-        </w:rPr>
-        <w:t>. Birmingham, UK: Packt Publishing, pp.24-28.</w:t>
-      </w:r>
-    </w:p>
-    <w:p>
-      <w:pPr>
-        <w:rPr>
-          <w:rFonts w:eastAsia="Open Sans" w:cs="Open Sans"/>
-        </w:rPr>
-      </w:pPr>
-    </w:p>
-    <w:p>
-      <w:r>
-        <w:rPr>
-          <w:rFonts w:eastAsia="Open Sans" w:cs="Open Sans"/>
-        </w:rPr>
-        <w:t>(Sfml-dev.org, 2017)</w:t>
-      </w:r>
-    </w:p>
-    <w:p>
-      <w:pPr>
-        <w:rPr>
-          <w:rFonts w:eastAsia="Open Sans" w:cs="Open Sans"/>
-        </w:rPr>
-      </w:pPr>
-      <w:r>
-        <w:rPr>
-          <w:rFonts w:eastAsia="Open Sans" w:cs="Open Sans"/>
-        </w:rPr>
-        <w:t xml:space="preserve">Sfml-dev.org. (2017). </w:t>
-      </w:r>
-      <w:r>
-        <w:rPr>
-          <w:rFonts w:eastAsia="Open Sans" w:cs="Open Sans"/>
-          <w:i/>
-          <w:iCs/>
-        </w:rPr>
-        <w:t>Tutorials for SFML 2.0</w:t>
-      </w:r>
-      <w:r>
-        <w:rPr>
-          <w:rFonts w:eastAsia="Open Sans" w:cs="Open Sans"/>
-          <w:i/>
-          <w:iCs/>
-        </w:rPr>
-        <w:t xml:space="preserve"> (SFML / Lea</w:t>
-      </w:r>
-      <w:r>
-        <w:rPr>
-          <w:rFonts w:eastAsia="Open Sans" w:cs="Open Sans"/>
-          <w:i/>
-          <w:iCs/>
-          <w:u w:val="single"/>
-        </w:rPr>
-        <w:t>rn / 2.4 Tutorials)</w:t>
-      </w:r>
-      <w:r>
-        <w:rPr>
-          <w:rFonts w:eastAsia="Open Sans" w:cs="Open Sans"/>
-          <w:u w:val="single"/>
-        </w:rPr>
-        <w:t>. [onl</w:t>
-      </w:r>
-      <w:r>
-        <w:rPr>
-          <w:rFonts w:eastAsia="Open Sans" w:cs="Open Sans"/>
-        </w:rPr>
-        <w:t xml:space="preserve">ine] Available at: </w:t>
-      </w:r>
-      <w:r>
-        <w:rPr>
-          <w:rFonts w:eastAsia="Open Sans" w:cs="Open Sans"/>
-        </w:rPr>
-        <w:t xml:space="preserve">https://www.sfml-dev.org/tutorials/2.0/ </w:t>
-      </w:r>
-      <w:r>
-        <w:rPr>
-          <w:rFonts w:eastAsia="Open Sans" w:cs="Open Sans"/>
-        </w:rPr>
-        <w:t>[Accessed 8 Nov. 2017].</w:t>
-      </w:r>
-    </w:p>
-    <w:p>
-      <w:pPr>
-        <w:rPr>
-          <w:rFonts w:ascii="Open Sans" w:eastAsia="Open Sans" w:hAnsi="Open Sans" w:cs="Open Sans"/>
-          <w:sz w:val="19"/>
-          <w:szCs w:val="19"/>
-        </w:rPr>
-      </w:pPr>
-    </w:p>
-    <w:p>
-      <w:pPr>
-        <w:pStyle w:val="Heading2"/>
-        <w:rPr>
-          <w:b/>
-          <w:bCs/>
-          <w:u w:val="single"/>
-        </w:rPr>
-      </w:pPr>
-    </w:p>
-    <w:p>
-      <w:pPr>
-        <w:pStyle w:val="Heading2"/>
-        <w:rPr>
-          <w:b/>
-          <w:bCs/>
-          <w:u w:val="single"/>
-        </w:rPr>
-      </w:pPr>
-      <w:r>
-        <w:rPr>
-          <w:b/>
-          <w:bCs/>
           <w:u w:val="single"/>
         </w:rPr>
         <w:t>Bibliography</w:t>
@@ -546,7 +1357,7 @@
       </w:pPr>
     </w:p>
     <w:p>
-      <w:hyperlink r:id="rId7" w:history="1">
+      <w:hyperlink r:id="rId7" w:anchor="grl-whatis" w:history="1">
         <w:r>
           <w:rPr>
             <w:rStyle w:val="Hyperlink"/>
@@ -562,13 +1373,10 @@
       <w:pPr>
         <w:rPr>
           <w:rFonts w:ascii="Trebuchet MS" w:eastAsia="Trebuchet MS" w:hAnsi="Trebuchet MS" w:cs="Trebuchet MS"/>
-          <w:color w:val="2F2F2F"/>
           <w:sz w:val="19"/>
           <w:szCs w:val="19"/>
         </w:rPr>
       </w:pPr>
-    </w:p>
-    <w:p>
       <w:hyperlink r:id="rId8">
         <w:r>
           <w:rPr>
@@ -589,8 +1397,6 @@
           <w:szCs w:val="19"/>
         </w:rPr>
       </w:pPr>
-    </w:p>
-    <w:p>
       <w:hyperlink r:id="rId9">
         <w:r>
           <w:rPr>
@@ -611,8 +1417,6 @@
           <w:szCs w:val="19"/>
         </w:rPr>
       </w:pPr>
-    </w:p>
-    <w:p>
       <w:hyperlink r:id="rId10">
         <w:r>
           <w:rPr>
@@ -628,15 +1432,6 @@
     <w:p>
       <w:pPr>
         <w:rPr>
-          <w:rFonts w:ascii="Trebuchet MS" w:eastAsia="Trebuchet MS" w:hAnsi="Trebuchet MS" w:cs="Trebuchet MS"/>
-          <w:sz w:val="19"/>
-          <w:szCs w:val="19"/>
-        </w:rPr>
-      </w:pPr>
-    </w:p>
-    <w:p>
-      <w:pPr>
-        <w:rPr>
           <w:rStyle w:val="Hyperlink"/>
           <w:rFonts w:ascii="Trebuchet MS" w:eastAsia="Trebuchet MS" w:hAnsi="Trebuchet MS" w:cs="Trebuchet MS"/>
           <w:sz w:val="19"/>
@@ -659,13 +1454,8 @@
       <w:pPr>
         <w:rPr>
           <w:rStyle w:val="Hyperlink"/>
-          <w:rFonts w:ascii="Trebuchet MS" w:eastAsia="Trebuchet MS" w:hAnsi="Trebuchet MS" w:cs="Trebuchet MS"/>
-          <w:sz w:val="19"/>
-          <w:szCs w:val="19"/>
-        </w:rPr>
-      </w:pPr>
-    </w:p>
-    <w:p>
+        </w:rPr>
+      </w:pPr>
       <w:hyperlink r:id="rId12" w:history="1">
         <w:r>
           <w:rPr>
@@ -675,6 +1465,99 @@
         </w:r>
       </w:hyperlink>
     </w:p>
+    <w:p>
+      <w:hyperlink r:id="rId13" w:history="1">
+        <w:r>
+          <w:rPr>
+            <w:rStyle w:val="Hyperlink"/>
+          </w:rPr>
+          <w:t>https://wiki.libsdl.org/FAQDevelopment</w:t>
+        </w:r>
+      </w:hyperlink>
+    </w:p>
+    <w:p>
+      <w:hyperlink r:id="rId14" w:history="1">
+        <w:r>
+          <w:rPr>
+            <w:rStyle w:val="Hyperlink"/>
+          </w:rPr>
+          <w:t>https://en.wikipedia.org/wiki/Polling_(computer_science)</w:t>
+        </w:r>
+      </w:hyperlink>
+    </w:p>
+    <w:p>
+      <w:hyperlink r:id="rId15" w:history="1">
+        <w:r>
+          <w:rPr>
+            <w:rStyle w:val="Hyperlink"/>
+          </w:rPr>
+          <w:t>https://www.sfml-dev.org/tutorials/2.1/window-events.php</w:t>
+        </w:r>
+      </w:hyperlink>
+    </w:p>
+    <w:p>
+      <w:hyperlink r:id="rId16" w:history="1">
+        <w:r>
+          <w:rPr>
+            <w:rStyle w:val="Hyperlink"/>
+          </w:rPr>
+          <w:t>https://answers.unity.com/questions/218084/xinput-how-do-i-access-vibration-on-360-controller.html</w:t>
+        </w:r>
+      </w:hyperlink>
+    </w:p>
+    <w:p>
+      <w:hyperlink r:id="rId17" w:history="1">
+        <w:r>
+          <w:rPr>
+            <w:rStyle w:val="Hyperlink"/>
+          </w:rPr>
+          <w:t>https://msdn.microsoft.com/en-us/library/windows/desktop/microsoft.directx_sdk.reference.xinput_vibration(v=vs.85).aspx</w:t>
+        </w:r>
+      </w:hyperlink>
+    </w:p>
+    <w:p/>
+    <w:p>
+      <w:r>
+        <w:t>Collision Detections:</w:t>
+      </w:r>
+    </w:p>
+    <w:p>
+      <w:hyperlink r:id="rId18" w:history="1">
+        <w:r>
+          <w:rPr>
+            <w:rStyle w:val="Hyperlink"/>
+          </w:rPr>
+          <w:t>https://en.sfml-dev.org/forums/index.php?topic=5704.0</w:t>
+        </w:r>
+      </w:hyperlink>
+    </w:p>
+    <w:p>
+      <w:hyperlink r:id="rId19" w:history="1">
+        <w:r>
+          <w:rPr>
+            <w:rStyle w:val="Hyperlink"/>
+          </w:rPr>
+          <w:t>https://en.sfml-dev.org/forums/index.php?topic=11655.0</w:t>
+        </w:r>
+      </w:hyperlink>
+    </w:p>
+    <w:p>
+      <w:hyperlink r:id="rId20" w:history="1">
+        <w:r>
+          <w:rPr>
+            <w:rStyle w:val="Hyperlink"/>
+          </w:rPr>
+          <w:t>https://www.sfml-dev.org/tutorials/2.4/graphics-transform.php</w:t>
+        </w:r>
+      </w:hyperlink>
+    </w:p>
+    <w:p/>
+    <w:p/>
+    <w:p/>
+    <w:p/>
+    <w:p/>
+    <w:p/>
+    <w:p/>
     <w:p/>
     <w:p>
       <w:pPr>
@@ -702,8 +1585,8 @@
       </w:pPr>
     </w:p>
     <w:sectPr>
-      <w:headerReference w:type="default" r:id="rId13"/>
-      <w:footerReference w:type="default" r:id="rId14"/>
+      <w:headerReference w:type="default" r:id="rId21"/>
+      <w:footerReference w:type="default" r:id="rId22"/>
       <w:pgSz w:w="12240" w:h="15840"/>
       <w:pgMar w:top="1440" w:right="1440" w:bottom="1440" w:left="1440" w:header="720" w:footer="720" w:gutter="0"/>
       <w:cols w:space="720"/>
@@ -773,7 +1656,7 @@
             <w:rPr>
               <w:noProof/>
             </w:rPr>
-            <w:t>1</w:t>
+            <w:t>2</w:t>
           </w:r>
           <w:r>
             <w:fldChar w:fldCharType="end"/>
@@ -1464,6 +2347,28 @@
       <w:szCs w:val="26"/>
     </w:rPr>
   </w:style>
+  <w:style w:type="paragraph" w:styleId="Heading3">
+    <w:name w:val="heading 3"/>
+    <w:basedOn w:val="Normal"/>
+    <w:next w:val="Normal"/>
+    <w:link w:val="Heading3Char"/>
+    <w:uiPriority w:val="9"/>
+    <w:unhideWhenUsed/>
+    <w:qFormat/>
+    <w:rsid w:val="00FD5B56"/>
+    <w:pPr>
+      <w:keepNext/>
+      <w:keepLines/>
+      <w:spacing w:before="40" w:after="0"/>
+      <w:outlineLvl w:val="2"/>
+    </w:pPr>
+    <w:rPr>
+      <w:rFonts w:asciiTheme="majorHAnsi" w:eastAsiaTheme="majorEastAsia" w:hAnsiTheme="majorHAnsi" w:cstheme="majorBidi"/>
+      <w:color w:val="1F4D78" w:themeColor="accent1" w:themeShade="7F"/>
+      <w:sz w:val="24"/>
+      <w:szCs w:val="24"/>
+    </w:rPr>
+  </w:style>
   <w:style w:type="character" w:default="1" w:styleId="DefaultParagraphFont">
     <w:name w:val="Default Paragraph Font"/>
     <w:uiPriority w:val="1"/>
@@ -1595,6 +2500,52 @@
       <w:color w:val="808080"/>
       <w:shd w:val="clear" w:color="auto" w:fill="E6E6E6"/>
     </w:rPr>
+  </w:style>
+  <w:style w:type="character" w:customStyle="1" w:styleId="Heading3Char">
+    <w:name w:val="Heading 3 Char"/>
+    <w:basedOn w:val="DefaultParagraphFont"/>
+    <w:link w:val="Heading3"/>
+    <w:uiPriority w:val="9"/>
+    <w:rsid w:val="00FD5B56"/>
+    <w:rPr>
+      <w:rFonts w:asciiTheme="majorHAnsi" w:eastAsiaTheme="majorEastAsia" w:hAnsiTheme="majorHAnsi" w:cstheme="majorBidi"/>
+      <w:color w:val="1F4D78" w:themeColor="accent1" w:themeShade="7F"/>
+      <w:sz w:val="24"/>
+      <w:szCs w:val="24"/>
+    </w:rPr>
+  </w:style>
+  <w:style w:type="paragraph" w:styleId="NormalWeb">
+    <w:name w:val="Normal (Web)"/>
+    <w:basedOn w:val="Normal"/>
+    <w:uiPriority w:val="99"/>
+    <w:semiHidden/>
+    <w:unhideWhenUsed/>
+    <w:rsid w:val="00BF62F0"/>
+    <w:pPr>
+      <w:spacing w:before="100" w:beforeAutospacing="1" w:after="100" w:afterAutospacing="1" w:line="240" w:lineRule="auto"/>
+    </w:pPr>
+    <w:rPr>
+      <w:rFonts w:ascii="Times New Roman" w:eastAsia="Times New Roman" w:hAnsi="Times New Roman" w:cs="Times New Roman"/>
+      <w:sz w:val="24"/>
+      <w:szCs w:val="24"/>
+      <w:lang w:val="en-GB" w:eastAsia="en-GB"/>
+    </w:rPr>
+  </w:style>
+  <w:style w:type="character" w:styleId="Strong">
+    <w:name w:val="Strong"/>
+    <w:basedOn w:val="DefaultParagraphFont"/>
+    <w:uiPriority w:val="22"/>
+    <w:qFormat/>
+    <w:rsid w:val="00BF62F0"/>
+    <w:rPr>
+      <w:b/>
+      <w:bCs/>
+    </w:rPr>
+  </w:style>
+  <w:style w:type="character" w:customStyle="1" w:styleId="selectable">
+    <w:name w:val="selectable"/>
+    <w:basedOn w:val="DefaultParagraphFont"/>
+    <w:rsid w:val="00BF62F0"/>
   </w:style>
 </w:styles>
 </file>

</xml_diff>